<commit_message>
Update to the text
</commit_message>
<xml_diff>
--- a/Lesson 04 Code Talk.docx
+++ b/Lesson 04 Code Talk.docx
@@ -1,6 +1,6 @@
 
 <file path=word/document.xml><?xml version="1.0" encoding="utf-8"?>
-<w:document xmlns:wpc="http://schemas.microsoft.com/office/word/2010/wordprocessingCanvas" xmlns:mc="http://schemas.openxmlformats.org/markup-compatibility/2006" xmlns:o="urn:schemas-microsoft-com:office:office" xmlns:r="http://schemas.openxmlformats.org/officeDocument/2006/relationships" xmlns:m="http://schemas.openxmlformats.org/officeDocument/2006/math" xmlns:v="urn:schemas-microsoft-com:vml" xmlns:wp14="http://schemas.microsoft.com/office/word/2010/wordprocessingDrawing" xmlns:wp="http://schemas.openxmlformats.org/drawingml/2006/wordprocessingDrawing" xmlns:w10="urn:schemas-microsoft-com:office:word" xmlns:w="http://schemas.openxmlformats.org/wordprocessingml/2006/main" xmlns:w14="http://schemas.microsoft.com/office/word/2010/wordml" xmlns:w15="http://schemas.microsoft.com/office/word/2012/wordml" xmlns:wpg="http://schemas.microsoft.com/office/word/2010/wordprocessingGroup" xmlns:wpi="http://schemas.microsoft.com/office/word/2010/wordprocessingInk" xmlns:wne="http://schemas.microsoft.com/office/word/2006/wordml" xmlns:wps="http://schemas.microsoft.com/office/word/2010/wordprocessingShape" mc:Ignorable="w14 w15 wp14">
+<w:document xmlns:wpc="http://schemas.microsoft.com/office/word/2010/wordprocessingCanvas" xmlns:cx="http://schemas.microsoft.com/office/drawing/2014/chartex" xmlns:cx1="http://schemas.microsoft.com/office/drawing/2015/9/8/chartex" xmlns:cx2="http://schemas.microsoft.com/office/drawing/2015/10/21/chartex" xmlns:cx3="http://schemas.microsoft.com/office/drawing/2016/5/9/chartex" xmlns:cx4="http://schemas.microsoft.com/office/drawing/2016/5/10/chartex" xmlns:cx5="http://schemas.microsoft.com/office/drawing/2016/5/11/chartex" xmlns:cx6="http://schemas.microsoft.com/office/drawing/2016/5/12/chartex" xmlns:cx7="http://schemas.microsoft.com/office/drawing/2016/5/13/chartex" xmlns:cx8="http://schemas.microsoft.com/office/drawing/2016/5/14/chartex" xmlns:mc="http://schemas.openxmlformats.org/markup-compatibility/2006" xmlns:aink="http://schemas.microsoft.com/office/drawing/2016/ink" xmlns:am3d="http://schemas.microsoft.com/office/drawing/2017/model3d" xmlns:o="urn:schemas-microsoft-com:office:office" xmlns:r="http://schemas.openxmlformats.org/officeDocument/2006/relationships" xmlns:m="http://schemas.openxmlformats.org/officeDocument/2006/math" xmlns:v="urn:schemas-microsoft-com:vml" xmlns:wp14="http://schemas.microsoft.com/office/word/2010/wordprocessingDrawing" xmlns:wp="http://schemas.openxmlformats.org/drawingml/2006/wordprocessingDrawing" xmlns:w10="urn:schemas-microsoft-com:office:word" xmlns:w="http://schemas.openxmlformats.org/wordprocessingml/2006/main" xmlns:w14="http://schemas.microsoft.com/office/word/2010/wordml" xmlns:w15="http://schemas.microsoft.com/office/word/2012/wordml" xmlns:w16cex="http://schemas.microsoft.com/office/word/2018/wordml/cex" xmlns:w16cid="http://schemas.microsoft.com/office/word/2016/wordml/cid" xmlns:w16="http://schemas.microsoft.com/office/word/2018/wordml" xmlns:w16sdtdh="http://schemas.microsoft.com/office/word/2020/wordml/sdtdatahash" xmlns:w16se="http://schemas.microsoft.com/office/word/2015/wordml/symex" xmlns:wpg="http://schemas.microsoft.com/office/word/2010/wordprocessingGroup" xmlns:wpi="http://schemas.microsoft.com/office/word/2010/wordprocessingInk" xmlns:wne="http://schemas.microsoft.com/office/word/2006/wordml" xmlns:wps="http://schemas.microsoft.com/office/word/2010/wordprocessingShape" mc:Ignorable="w14 w15 w16se w16cid w16 w16cex w16sdtdh wp14">
   <w:body>
     <w:p>
       <w:pPr>
@@ -62,10 +62,354 @@
           <w:sz w:val="24"/>
           <w:szCs w:val="24"/>
         </w:rPr>
-        <w:t>In my current and previous position I never worked directly with passengers data, so I am curious on how people working with people’s data handle the situation to ensure they are not easily identifiable. The only example were I had to mask some information to protect the identity of the client (customer) was when presenting data about a project or product to a potential new client for the GE Shop Services for turbojet/turbofan engines. We needed to show the data/trends and tools we were able to offer to them as well as some of the advantages our current customers experience such as: improvements on engine performance &amp; improvements on fuel consumption e, all this by making sure that the data coming from each of the customers were not identifiable (labels, locations and/or anything that could potentially lead to identify the customers/airlines. Some of the processes we followed were: change the label/names and location of the engines and instead plot/present everything in terms of ambient conditions, if possible take a random sample from all the data points available removing any labels.</w:t>
-      </w:r>
-      <w:bookmarkStart w:id="0" w:name="_GoBack"/>
-      <w:bookmarkEnd w:id="0"/>
+        <w:t>Unfortunately,</w:t>
+      </w:r>
+      <w:r>
+        <w:rPr>
+          <w:rFonts w:ascii="Times New Roman" w:eastAsia="Times New Roman" w:hAnsi="Times New Roman" w:cs="Times New Roman"/>
+          <w:sz w:val="24"/>
+          <w:szCs w:val="24"/>
+        </w:rPr>
+        <w:t xml:space="preserve"> I </w:t>
+      </w:r>
+      <w:r>
+        <w:rPr>
+          <w:rFonts w:ascii="Times New Roman" w:eastAsia="Times New Roman" w:hAnsi="Times New Roman" w:cs="Times New Roman"/>
+          <w:sz w:val="24"/>
+          <w:szCs w:val="24"/>
+        </w:rPr>
+        <w:t>have not</w:t>
+      </w:r>
+      <w:r>
+        <w:rPr>
+          <w:rFonts w:ascii="Times New Roman" w:eastAsia="Times New Roman" w:hAnsi="Times New Roman" w:cs="Times New Roman"/>
+          <w:sz w:val="24"/>
+          <w:szCs w:val="24"/>
+        </w:rPr>
+        <w:t xml:space="preserve"> worked directly with </w:t>
+      </w:r>
+      <w:r>
+        <w:rPr>
+          <w:rFonts w:ascii="Times New Roman" w:eastAsia="Times New Roman" w:hAnsi="Times New Roman" w:cs="Times New Roman"/>
+          <w:sz w:val="24"/>
+          <w:szCs w:val="24"/>
+        </w:rPr>
+        <w:t>labels directly related to people</w:t>
+      </w:r>
+      <w:r>
+        <w:rPr>
+          <w:rFonts w:ascii="Times New Roman" w:eastAsia="Times New Roman" w:hAnsi="Times New Roman" w:cs="Times New Roman"/>
+          <w:sz w:val="24"/>
+          <w:szCs w:val="24"/>
+        </w:rPr>
+        <w:t xml:space="preserve">, so I am curious on how people’s data </w:t>
+      </w:r>
+      <w:r>
+        <w:rPr>
+          <w:rFonts w:ascii="Times New Roman" w:eastAsia="Times New Roman" w:hAnsi="Times New Roman" w:cs="Times New Roman"/>
+          <w:sz w:val="24"/>
+          <w:szCs w:val="24"/>
+        </w:rPr>
+        <w:t xml:space="preserve">is </w:t>
+      </w:r>
+      <w:r>
+        <w:rPr>
+          <w:rFonts w:ascii="Times New Roman" w:eastAsia="Times New Roman" w:hAnsi="Times New Roman" w:cs="Times New Roman"/>
+          <w:sz w:val="24"/>
+          <w:szCs w:val="24"/>
+        </w:rPr>
+        <w:t>handle</w:t>
+      </w:r>
+      <w:r>
+        <w:rPr>
+          <w:rFonts w:ascii="Times New Roman" w:eastAsia="Times New Roman" w:hAnsi="Times New Roman" w:cs="Times New Roman"/>
+          <w:sz w:val="24"/>
+          <w:szCs w:val="24"/>
+        </w:rPr>
+        <w:t>d</w:t>
+      </w:r>
+      <w:r>
+        <w:rPr>
+          <w:rFonts w:ascii="Times New Roman" w:eastAsia="Times New Roman" w:hAnsi="Times New Roman" w:cs="Times New Roman"/>
+          <w:sz w:val="24"/>
+          <w:szCs w:val="24"/>
+        </w:rPr>
+        <w:t xml:space="preserve"> </w:t>
+      </w:r>
+      <w:r>
+        <w:rPr>
+          <w:rFonts w:ascii="Times New Roman" w:eastAsia="Times New Roman" w:hAnsi="Times New Roman" w:cs="Times New Roman"/>
+          <w:sz w:val="24"/>
+          <w:szCs w:val="24"/>
+        </w:rPr>
+        <w:t>t</w:t>
+      </w:r>
+      <w:r>
+        <w:rPr>
+          <w:rFonts w:ascii="Times New Roman" w:eastAsia="Times New Roman" w:hAnsi="Times New Roman" w:cs="Times New Roman"/>
+          <w:sz w:val="24"/>
+          <w:szCs w:val="24"/>
+        </w:rPr>
+        <w:t xml:space="preserve">o ensure they are not easily identifiable. The only example </w:t>
+      </w:r>
+      <w:r>
+        <w:rPr>
+          <w:rFonts w:ascii="Times New Roman" w:eastAsia="Times New Roman" w:hAnsi="Times New Roman" w:cs="Times New Roman"/>
+          <w:sz w:val="24"/>
+          <w:szCs w:val="24"/>
+        </w:rPr>
+        <w:t xml:space="preserve">that I have </w:t>
+      </w:r>
+      <w:r>
+        <w:rPr>
+          <w:rFonts w:ascii="Times New Roman" w:eastAsia="Times New Roman" w:hAnsi="Times New Roman" w:cs="Times New Roman"/>
+          <w:sz w:val="24"/>
+          <w:szCs w:val="24"/>
+        </w:rPr>
+        <w:t>w</w:t>
+      </w:r>
+      <w:r>
+        <w:rPr>
+          <w:rFonts w:ascii="Times New Roman" w:eastAsia="Times New Roman" w:hAnsi="Times New Roman" w:cs="Times New Roman"/>
+          <w:sz w:val="24"/>
+          <w:szCs w:val="24"/>
+        </w:rPr>
+        <w:t>hen</w:t>
+      </w:r>
+      <w:r>
+        <w:rPr>
+          <w:rFonts w:ascii="Times New Roman" w:eastAsia="Times New Roman" w:hAnsi="Times New Roman" w:cs="Times New Roman"/>
+          <w:sz w:val="24"/>
+          <w:szCs w:val="24"/>
+        </w:rPr>
+        <w:t xml:space="preserve"> I had to mask </w:t>
+      </w:r>
+      <w:r>
+        <w:rPr>
+          <w:rFonts w:ascii="Times New Roman" w:eastAsia="Times New Roman" w:hAnsi="Times New Roman" w:cs="Times New Roman"/>
+          <w:sz w:val="24"/>
+          <w:szCs w:val="24"/>
+        </w:rPr>
+        <w:t>(</w:t>
+      </w:r>
+      <w:r>
+        <w:rPr>
+          <w:rFonts w:ascii="Times New Roman" w:eastAsia="Times New Roman" w:hAnsi="Times New Roman" w:cs="Times New Roman"/>
+          <w:sz w:val="24"/>
+          <w:szCs w:val="24"/>
+        </w:rPr>
+        <w:t>somehow</w:t>
+      </w:r>
+      <w:r>
+        <w:rPr>
+          <w:rFonts w:ascii="Times New Roman" w:eastAsia="Times New Roman" w:hAnsi="Times New Roman" w:cs="Times New Roman"/>
+          <w:sz w:val="24"/>
+          <w:szCs w:val="24"/>
+        </w:rPr>
+        <w:t>)</w:t>
+      </w:r>
+      <w:r>
+        <w:rPr>
+          <w:rFonts w:ascii="Times New Roman" w:eastAsia="Times New Roman" w:hAnsi="Times New Roman" w:cs="Times New Roman"/>
+          <w:sz w:val="24"/>
+          <w:szCs w:val="24"/>
+        </w:rPr>
+        <w:t xml:space="preserve"> </w:t>
+      </w:r>
+      <w:r>
+        <w:rPr>
+          <w:rFonts w:ascii="Times New Roman" w:eastAsia="Times New Roman" w:hAnsi="Times New Roman" w:cs="Times New Roman"/>
+          <w:sz w:val="24"/>
+          <w:szCs w:val="24"/>
+        </w:rPr>
+        <w:t>some information to protect the identity of the client</w:t>
+      </w:r>
+      <w:r>
+        <w:rPr>
+          <w:rFonts w:ascii="Times New Roman" w:eastAsia="Times New Roman" w:hAnsi="Times New Roman" w:cs="Times New Roman"/>
+          <w:sz w:val="24"/>
+          <w:szCs w:val="24"/>
+        </w:rPr>
+        <w:t>/</w:t>
+      </w:r>
+      <w:r>
+        <w:rPr>
+          <w:rFonts w:ascii="Times New Roman" w:eastAsia="Times New Roman" w:hAnsi="Times New Roman" w:cs="Times New Roman"/>
+          <w:sz w:val="24"/>
+          <w:szCs w:val="24"/>
+        </w:rPr>
+        <w:t>customer was when presenting data about a project or product to a potential new client for the GE Shop Services for turbojet/turbofan engines. We needed to show the data/trends and tools we were able to offer to them as well as some of the advantages our current customers experience such as: improvements on engine performance &amp; improvements on fuel consumption</w:t>
+      </w:r>
+      <w:r>
+        <w:rPr>
+          <w:rFonts w:ascii="Times New Roman" w:eastAsia="Times New Roman" w:hAnsi="Times New Roman" w:cs="Times New Roman"/>
+          <w:sz w:val="24"/>
+          <w:szCs w:val="24"/>
+        </w:rPr>
+        <w:t>. A</w:t>
+      </w:r>
+      <w:r>
+        <w:rPr>
+          <w:rFonts w:ascii="Times New Roman" w:eastAsia="Times New Roman" w:hAnsi="Times New Roman" w:cs="Times New Roman"/>
+          <w:sz w:val="24"/>
+          <w:szCs w:val="24"/>
+        </w:rPr>
+        <w:t xml:space="preserve">ll this by making sure that the data coming from each of the customers </w:t>
+      </w:r>
+      <w:r>
+        <w:rPr>
+          <w:rFonts w:ascii="Times New Roman" w:eastAsia="Times New Roman" w:hAnsi="Times New Roman" w:cs="Times New Roman"/>
+          <w:sz w:val="24"/>
+          <w:szCs w:val="24"/>
+        </w:rPr>
+        <w:t>was</w:t>
+      </w:r>
+      <w:r>
+        <w:rPr>
+          <w:rFonts w:ascii="Times New Roman" w:eastAsia="Times New Roman" w:hAnsi="Times New Roman" w:cs="Times New Roman"/>
+          <w:sz w:val="24"/>
+          <w:szCs w:val="24"/>
+        </w:rPr>
+        <w:t xml:space="preserve"> not identifiable (labels, locations and/or anything that could potentially lead to identify the customers/airlines</w:t>
+      </w:r>
+      <w:r>
+        <w:rPr>
+          <w:rFonts w:ascii="Times New Roman" w:eastAsia="Times New Roman" w:hAnsi="Times New Roman" w:cs="Times New Roman"/>
+          <w:sz w:val="24"/>
+          <w:szCs w:val="24"/>
+        </w:rPr>
+        <w:t>)</w:t>
+      </w:r>
+      <w:r>
+        <w:rPr>
+          <w:rFonts w:ascii="Times New Roman" w:eastAsia="Times New Roman" w:hAnsi="Times New Roman" w:cs="Times New Roman"/>
+          <w:sz w:val="24"/>
+          <w:szCs w:val="24"/>
+        </w:rPr>
+        <w:t xml:space="preserve">. </w:t>
+      </w:r>
+      <w:r>
+        <w:rPr>
+          <w:rFonts w:ascii="Times New Roman" w:eastAsia="Times New Roman" w:hAnsi="Times New Roman" w:cs="Times New Roman"/>
+          <w:sz w:val="24"/>
+          <w:szCs w:val="24"/>
+        </w:rPr>
+        <w:t xml:space="preserve">This are some of the </w:t>
+      </w:r>
+      <w:r>
+        <w:rPr>
+          <w:rFonts w:ascii="Times New Roman" w:eastAsia="Times New Roman" w:hAnsi="Times New Roman" w:cs="Times New Roman"/>
+          <w:sz w:val="24"/>
+          <w:szCs w:val="24"/>
+        </w:rPr>
+        <w:t>process</w:t>
+      </w:r>
+      <w:r>
+        <w:rPr>
+          <w:rFonts w:ascii="Times New Roman" w:eastAsia="Times New Roman" w:hAnsi="Times New Roman" w:cs="Times New Roman"/>
+          <w:sz w:val="24"/>
+          <w:szCs w:val="24"/>
+        </w:rPr>
+        <w:t xml:space="preserve"> that I remember (kind of) we followed:</w:t>
+      </w:r>
+      <w:r>
+        <w:rPr>
+          <w:rFonts w:ascii="Times New Roman" w:eastAsia="Times New Roman" w:hAnsi="Times New Roman" w:cs="Times New Roman"/>
+          <w:sz w:val="24"/>
+          <w:szCs w:val="24"/>
+        </w:rPr>
+        <w:t xml:space="preserve"> </w:t>
+      </w:r>
+      <w:r>
+        <w:rPr>
+          <w:rFonts w:ascii="Times New Roman" w:eastAsia="Times New Roman" w:hAnsi="Times New Roman" w:cs="Times New Roman"/>
+          <w:sz w:val="24"/>
+          <w:szCs w:val="24"/>
+        </w:rPr>
+        <w:t>C</w:t>
+      </w:r>
+      <w:r>
+        <w:rPr>
+          <w:rFonts w:ascii="Times New Roman" w:eastAsia="Times New Roman" w:hAnsi="Times New Roman" w:cs="Times New Roman"/>
+          <w:sz w:val="24"/>
+          <w:szCs w:val="24"/>
+        </w:rPr>
+        <w:t xml:space="preserve">hange the label/names and location of the engines and instead plot/present everything in terms of ambient conditions, </w:t>
+      </w:r>
+      <w:r>
+        <w:rPr>
+          <w:rFonts w:ascii="Times New Roman" w:eastAsia="Times New Roman" w:hAnsi="Times New Roman" w:cs="Times New Roman"/>
+          <w:sz w:val="24"/>
+          <w:szCs w:val="24"/>
+        </w:rPr>
+        <w:t>in</w:t>
+      </w:r>
+      <w:r>
+        <w:rPr>
+          <w:rFonts w:ascii="Times New Roman" w:eastAsia="Times New Roman" w:hAnsi="Times New Roman" w:cs="Times New Roman"/>
+          <w:sz w:val="24"/>
+          <w:szCs w:val="24"/>
+        </w:rPr>
+        <w:t xml:space="preserve"> other cases</w:t>
+      </w:r>
+      <w:r>
+        <w:rPr>
+          <w:rFonts w:ascii="Times New Roman" w:eastAsia="Times New Roman" w:hAnsi="Times New Roman" w:cs="Times New Roman"/>
+          <w:sz w:val="24"/>
+          <w:szCs w:val="24"/>
+        </w:rPr>
+        <w:t xml:space="preserve"> </w:t>
+      </w:r>
+      <w:r>
+        <w:rPr>
+          <w:rFonts w:ascii="Times New Roman" w:eastAsia="Times New Roman" w:hAnsi="Times New Roman" w:cs="Times New Roman"/>
+          <w:sz w:val="24"/>
+          <w:szCs w:val="24"/>
+        </w:rPr>
+        <w:t>we would remove all together</w:t>
+      </w:r>
+      <w:r>
+        <w:rPr>
+          <w:rFonts w:ascii="Times New Roman" w:eastAsia="Times New Roman" w:hAnsi="Times New Roman" w:cs="Times New Roman"/>
+          <w:sz w:val="24"/>
+          <w:szCs w:val="24"/>
+        </w:rPr>
+        <w:t xml:space="preserve"> name labels and/or location labels and </w:t>
+      </w:r>
+      <w:proofErr w:type="gramStart"/>
+      <w:r>
+        <w:rPr>
+          <w:rFonts w:ascii="Times New Roman" w:eastAsia="Times New Roman" w:hAnsi="Times New Roman" w:cs="Times New Roman"/>
+          <w:sz w:val="24"/>
+          <w:szCs w:val="24"/>
+        </w:rPr>
+        <w:t xml:space="preserve">if </w:t>
+      </w:r>
+      <w:r>
+        <w:rPr>
+          <w:rFonts w:ascii="Times New Roman" w:eastAsia="Times New Roman" w:hAnsi="Times New Roman" w:cs="Times New Roman"/>
+          <w:sz w:val="24"/>
+          <w:szCs w:val="24"/>
+        </w:rPr>
+        <w:t xml:space="preserve"> possible</w:t>
+      </w:r>
+      <w:proofErr w:type="gramEnd"/>
+      <w:r>
+        <w:rPr>
+          <w:rFonts w:ascii="Times New Roman" w:eastAsia="Times New Roman" w:hAnsi="Times New Roman" w:cs="Times New Roman"/>
+          <w:sz w:val="24"/>
+          <w:szCs w:val="24"/>
+        </w:rPr>
+        <w:t xml:space="preserve"> take a random sample from all the data points available removing any labels</w:t>
+      </w:r>
+      <w:r>
+        <w:rPr>
+          <w:rFonts w:ascii="Times New Roman" w:eastAsia="Times New Roman" w:hAnsi="Times New Roman" w:cs="Times New Roman"/>
+          <w:sz w:val="24"/>
+          <w:szCs w:val="24"/>
+        </w:rPr>
+        <w:t>.</w:t>
+      </w:r>
     </w:p>
     <w:sectPr>
       <w:pgSz w:w="12240" w:h="15840"/>
@@ -78,7 +422,7 @@
 </file>
 
 <file path=word/styles.xml><?xml version="1.0" encoding="utf-8"?>
-<w:styles xmlns:mc="http://schemas.openxmlformats.org/markup-compatibility/2006" xmlns:r="http://schemas.openxmlformats.org/officeDocument/2006/relationships" xmlns:w="http://schemas.openxmlformats.org/wordprocessingml/2006/main" xmlns:w14="http://schemas.microsoft.com/office/word/2010/wordml" xmlns:w15="http://schemas.microsoft.com/office/word/2012/wordml" mc:Ignorable="w14 w15">
+<w:styles xmlns:mc="http://schemas.openxmlformats.org/markup-compatibility/2006" xmlns:r="http://schemas.openxmlformats.org/officeDocument/2006/relationships" xmlns:w="http://schemas.openxmlformats.org/wordprocessingml/2006/main" xmlns:w14="http://schemas.microsoft.com/office/word/2010/wordml" xmlns:w15="http://schemas.microsoft.com/office/word/2012/wordml" xmlns:w16cex="http://schemas.microsoft.com/office/word/2018/wordml/cex" xmlns:w16cid="http://schemas.microsoft.com/office/word/2016/wordml/cid" xmlns:w16="http://schemas.microsoft.com/office/word/2018/wordml" xmlns:w16sdtdh="http://schemas.microsoft.com/office/word/2020/wordml/sdtdatahash" xmlns:w16se="http://schemas.microsoft.com/office/word/2015/wordml/symex" mc:Ignorable="w14 w15 w16se w16cid w16 w16cex w16sdtdh">
   <w:docDefaults>
     <w:rPrDefault>
       <w:rPr>
@@ -94,7 +438,7 @@
       </w:pPr>
     </w:pPrDefault>
   </w:docDefaults>
-  <w:latentStyles w:defLockedState="0" w:defUIPriority="99" w:defSemiHidden="0" w:defUnhideWhenUsed="0" w:defQFormat="0" w:count="371">
+  <w:latentStyles w:defLockedState="0" w:defUIPriority="99" w:defSemiHidden="0" w:defUnhideWhenUsed="0" w:defQFormat="0" w:count="376">
     <w:lsdException w:name="Normal" w:uiPriority="0" w:qFormat="1"/>
     <w:lsdException w:name="heading 1" w:uiPriority="9" w:qFormat="1"/>
     <w:lsdException w:name="heading 2" w:semiHidden="1" w:uiPriority="9" w:unhideWhenUsed="1" w:qFormat="1"/>
@@ -200,7 +544,6 @@
     <w:lsdException w:name="HTML Sample" w:semiHidden="1" w:unhideWhenUsed="1"/>
     <w:lsdException w:name="HTML Typewriter" w:semiHidden="1" w:unhideWhenUsed="1"/>
     <w:lsdException w:name="HTML Variable" w:semiHidden="1" w:unhideWhenUsed="1"/>
-    <w:lsdException w:name="Normal Table" w:semiHidden="1" w:unhideWhenUsed="1"/>
     <w:lsdException w:name="annotation subject" w:semiHidden="1" w:unhideWhenUsed="1"/>
     <w:lsdException w:name="No List" w:semiHidden="1" w:unhideWhenUsed="1"/>
     <w:lsdException w:name="Outline List 1" w:semiHidden="1" w:unhideWhenUsed="1"/>
@@ -243,11 +586,8 @@
     <w:lsdException w:name="Table Contemporary" w:semiHidden="1" w:unhideWhenUsed="1"/>
     <w:lsdException w:name="Table Elegant" w:semiHidden="1" w:unhideWhenUsed="1"/>
     <w:lsdException w:name="Table Professional" w:semiHidden="1" w:unhideWhenUsed="1"/>
-    <w:lsdException w:name="Table Subtle 1" w:semiHidden="1" w:unhideWhenUsed="1"/>
     <w:lsdException w:name="Table Subtle 2" w:semiHidden="1" w:unhideWhenUsed="1"/>
     <w:lsdException w:name="Table Web 1" w:semiHidden="1" w:unhideWhenUsed="1"/>
-    <w:lsdException w:name="Table Web 2" w:semiHidden="1" w:unhideWhenUsed="1"/>
-    <w:lsdException w:name="Table Web 3" w:semiHidden="1" w:unhideWhenUsed="1"/>
     <w:lsdException w:name="Balloon Text" w:semiHidden="1" w:unhideWhenUsed="1"/>
     <w:lsdException w:name="Table Grid" w:uiPriority="39"/>
     <w:lsdException w:name="Table Theme" w:semiHidden="1" w:unhideWhenUsed="1"/>
@@ -466,6 +806,11 @@
     <w:lsdException w:name="List Table 5 Dark Accent 6" w:uiPriority="50"/>
     <w:lsdException w:name="List Table 6 Colorful Accent 6" w:uiPriority="51"/>
     <w:lsdException w:name="List Table 7 Colorful Accent 6" w:uiPriority="52"/>
+    <w:lsdException w:name="Mention" w:semiHidden="1" w:unhideWhenUsed="1"/>
+    <w:lsdException w:name="Smart Hyperlink" w:semiHidden="1" w:unhideWhenUsed="1"/>
+    <w:lsdException w:name="Hashtag" w:semiHidden="1" w:unhideWhenUsed="1"/>
+    <w:lsdException w:name="Unresolved Mention" w:semiHidden="1" w:unhideWhenUsed="1"/>
+    <w:lsdException w:name="Smart Link" w:semiHidden="1" w:unhideWhenUsed="1"/>
   </w:latentStyles>
   <w:style w:type="paragraph" w:default="1" w:styleId="Normal">
     <w:name w:val="Normal"/>

</xml_diff>